<commit_message>
A Link about merging two image has been added
</commit_message>
<xml_diff>
--- a/ImageProcessing FAQs.docx
+++ b/ImageProcessing FAQs.docx
@@ -41,8 +41,9 @@
           <w:szCs w:val="28"/>
           <w:u w:val="single"/>
         </w:rPr>
-        <w:t>(height &amp; width) inside an image</w:t>
-      </w:r>
+        <w:t xml:space="preserve">(height &amp; width) inside an </w:t>
+      </w:r>
+      <w:proofErr w:type="gramStart"/>
       <w:r>
         <w:rPr>
           <w:rFonts w:asciiTheme="majorHAnsi" w:hAnsiTheme="majorHAnsi"/>
@@ -52,8 +53,20 @@
           <w:szCs w:val="28"/>
           <w:u w:val="single"/>
         </w:rPr>
+        <w:t>image</w:t>
+      </w:r>
+      <w:r>
+        <w:rPr>
+          <w:rFonts w:asciiTheme="majorHAnsi" w:hAnsiTheme="majorHAnsi"/>
+          <w:b/>
+          <w:color w:val="5B9BD5" w:themeColor="accent1"/>
+          <w:sz w:val="28"/>
+          <w:szCs w:val="28"/>
+          <w:u w:val="single"/>
+        </w:rPr>
         <w:t>:</w:t>
       </w:r>
+      <w:proofErr w:type="gramEnd"/>
     </w:p>
     <w:p>
       <w:pPr>
@@ -107,13 +120,23 @@
           <w:szCs w:val="28"/>
         </w:rPr>
       </w:pPr>
-      <w:r>
-        <w:rPr>
-          <w:rFonts w:asciiTheme="majorHAnsi" w:hAnsiTheme="majorHAnsi"/>
-          <w:sz w:val="28"/>
-          <w:szCs w:val="28"/>
-        </w:rPr>
-        <w:t>So , using hit and miss pattern or a given object position can be detected easily.</w:t>
+      <w:proofErr w:type="gramStart"/>
+      <w:r>
+        <w:rPr>
+          <w:rFonts w:asciiTheme="majorHAnsi" w:hAnsiTheme="majorHAnsi"/>
+          <w:sz w:val="28"/>
+          <w:szCs w:val="28"/>
+        </w:rPr>
+        <w:t>So ,</w:t>
+      </w:r>
+      <w:proofErr w:type="gramEnd"/>
+      <w:r>
+        <w:rPr>
+          <w:rFonts w:asciiTheme="majorHAnsi" w:hAnsiTheme="majorHAnsi"/>
+          <w:sz w:val="28"/>
+          <w:szCs w:val="28"/>
+        </w:rPr>
+        <w:t xml:space="preserve"> using hit and miss pattern or a given object position can be detected easily.</w:t>
       </w:r>
     </w:p>
     <w:p>
@@ -213,8 +236,73 @@
           <w:sz w:val="28"/>
           <w:szCs w:val="28"/>
         </w:rPr>
-        <w:t xml:space="preserve"> is the process of finding real world object(eg. Cycle , car , human etc) from an image.[</w:t>
-      </w:r>
+        <w:t xml:space="preserve"> is the process of finding real world </w:t>
+      </w:r>
+      <w:proofErr w:type="gramStart"/>
+      <w:r>
+        <w:rPr>
+          <w:rFonts w:asciiTheme="majorHAnsi" w:hAnsiTheme="majorHAnsi"/>
+          <w:sz w:val="28"/>
+          <w:szCs w:val="28"/>
+        </w:rPr>
+        <w:t>object(</w:t>
+      </w:r>
+      <w:proofErr w:type="spellStart"/>
+      <w:proofErr w:type="gramEnd"/>
+      <w:r>
+        <w:rPr>
+          <w:rFonts w:asciiTheme="majorHAnsi" w:hAnsiTheme="majorHAnsi"/>
+          <w:sz w:val="28"/>
+          <w:szCs w:val="28"/>
+        </w:rPr>
+        <w:t>eg</w:t>
+      </w:r>
+      <w:proofErr w:type="spellEnd"/>
+      <w:r>
+        <w:rPr>
+          <w:rFonts w:asciiTheme="majorHAnsi" w:hAnsiTheme="majorHAnsi"/>
+          <w:sz w:val="28"/>
+          <w:szCs w:val="28"/>
+        </w:rPr>
+        <w:t xml:space="preserve">. </w:t>
+      </w:r>
+      <w:proofErr w:type="gramStart"/>
+      <w:r>
+        <w:rPr>
+          <w:rFonts w:asciiTheme="majorHAnsi" w:hAnsiTheme="majorHAnsi"/>
+          <w:sz w:val="28"/>
+          <w:szCs w:val="28"/>
+        </w:rPr>
+        <w:t>Cycle ,</w:t>
+      </w:r>
+      <w:proofErr w:type="gramEnd"/>
+      <w:r>
+        <w:rPr>
+          <w:rFonts w:asciiTheme="majorHAnsi" w:hAnsiTheme="majorHAnsi"/>
+          <w:sz w:val="28"/>
+          <w:szCs w:val="28"/>
+        </w:rPr>
+        <w:t xml:space="preserve"> car , human </w:t>
+      </w:r>
+      <w:proofErr w:type="spellStart"/>
+      <w:r>
+        <w:rPr>
+          <w:rFonts w:asciiTheme="majorHAnsi" w:hAnsiTheme="majorHAnsi"/>
+          <w:sz w:val="28"/>
+          <w:szCs w:val="28"/>
+        </w:rPr>
+        <w:t>etc</w:t>
+      </w:r>
+      <w:proofErr w:type="spellEnd"/>
+      <w:r>
+        <w:rPr>
+          <w:rFonts w:asciiTheme="majorHAnsi" w:hAnsiTheme="majorHAnsi"/>
+          <w:sz w:val="28"/>
+          <w:szCs w:val="28"/>
+        </w:rPr>
+        <w:t>) from an image.[</w:t>
+      </w:r>
+      <w:proofErr w:type="spellStart"/>
       <w:r>
         <w:rPr>
           <w:rFonts w:asciiTheme="majorHAnsi" w:hAnsiTheme="majorHAnsi"/>
@@ -222,7 +310,17 @@
           <w:sz w:val="28"/>
           <w:szCs w:val="28"/>
         </w:rPr>
-        <w:t xml:space="preserve">openCV library </w:t>
+        <w:t>openCV</w:t>
+      </w:r>
+      <w:proofErr w:type="spellEnd"/>
+      <w:r>
+        <w:rPr>
+          <w:rFonts w:asciiTheme="majorHAnsi" w:hAnsiTheme="majorHAnsi"/>
+          <w:color w:val="ED7D31" w:themeColor="accent2"/>
+          <w:sz w:val="28"/>
+          <w:szCs w:val="28"/>
+        </w:rPr>
+        <w:t xml:space="preserve"> library </w:t>
       </w:r>
       <w:r>
         <w:rPr>
@@ -315,16 +413,145 @@
           <w:szCs w:val="28"/>
         </w:rPr>
       </w:pPr>
+      <w:r>
+        <w:rPr>
+          <w:rFonts w:asciiTheme="majorHAnsi" w:hAnsiTheme="majorHAnsi"/>
+          <w:sz w:val="28"/>
+          <w:szCs w:val="28"/>
+        </w:rPr>
+        <w:t>].</w:t>
+      </w:r>
+    </w:p>
+    <w:p>
+      <w:pPr>
+        <w:pStyle w:val="ListParagraph"/>
+        <w:numPr>
+          <w:ilvl w:val="0"/>
+          <w:numId w:val="1"/>
+        </w:numPr>
+        <w:rPr>
+          <w:rFonts w:asciiTheme="majorHAnsi" w:hAnsiTheme="majorHAnsi"/>
+          <w:color w:val="C00000"/>
+          <w:sz w:val="28"/>
+          <w:szCs w:val="28"/>
+          <w:u w:val="single"/>
+        </w:rPr>
+      </w:pPr>
+      <w:r>
+        <w:rPr>
+          <w:rFonts w:asciiTheme="majorHAnsi" w:hAnsiTheme="majorHAnsi"/>
+          <w:color w:val="C00000"/>
+          <w:sz w:val="28"/>
+          <w:szCs w:val="28"/>
+          <w:u w:val="single"/>
+        </w:rPr>
+        <w:t xml:space="preserve">Merging 2 </w:t>
+      </w:r>
+      <w:proofErr w:type="gramStart"/>
+      <w:r>
+        <w:rPr>
+          <w:rFonts w:asciiTheme="majorHAnsi" w:hAnsiTheme="majorHAnsi"/>
+          <w:color w:val="C00000"/>
+          <w:sz w:val="28"/>
+          <w:szCs w:val="28"/>
+          <w:u w:val="single"/>
+        </w:rPr>
+        <w:t>Image</w:t>
+      </w:r>
+      <w:r>
+        <w:rPr>
+          <w:rFonts w:asciiTheme="majorHAnsi" w:hAnsiTheme="majorHAnsi"/>
+          <w:color w:val="C00000"/>
+          <w:sz w:val="28"/>
+          <w:szCs w:val="28"/>
+          <w:u w:val="single"/>
+        </w:rPr>
+        <w:t>s</w:t>
+      </w:r>
+      <w:r>
+        <w:rPr>
+          <w:rFonts w:asciiTheme="majorHAnsi" w:hAnsiTheme="majorHAnsi"/>
+          <w:color w:val="C00000"/>
+          <w:sz w:val="28"/>
+          <w:szCs w:val="28"/>
+          <w:u w:val="single"/>
+        </w:rPr>
+        <w:t xml:space="preserve"> :</w:t>
+      </w:r>
+      <w:proofErr w:type="gramEnd"/>
+      <w:r>
+        <w:rPr>
+          <w:rFonts w:asciiTheme="majorHAnsi" w:hAnsiTheme="majorHAnsi"/>
+          <w:color w:val="C00000"/>
+          <w:sz w:val="28"/>
+          <w:szCs w:val="28"/>
+          <w:u w:val="single"/>
+        </w:rPr>
+        <w:t>-</w:t>
+      </w:r>
+      <w:r>
+        <w:rPr>
+          <w:rFonts w:asciiTheme="majorHAnsi" w:hAnsiTheme="majorHAnsi"/>
+          <w:color w:val="C00000"/>
+          <w:sz w:val="28"/>
+          <w:szCs w:val="28"/>
+        </w:rPr>
+        <w:t xml:space="preserve"> </w:t>
+      </w:r>
+    </w:p>
+    <w:p>
+      <w:pPr>
+        <w:pStyle w:val="ListParagraph"/>
+        <w:rPr>
+          <w:rFonts w:asciiTheme="majorHAnsi" w:hAnsiTheme="majorHAnsi"/>
+          <w:color w:val="C00000"/>
+          <w:sz w:val="28"/>
+          <w:szCs w:val="28"/>
+        </w:rPr>
+      </w:pPr>
+      <w:r>
+        <w:rPr>
+          <w:rFonts w:asciiTheme="majorHAnsi" w:hAnsiTheme="majorHAnsi"/>
+          <w:color w:val="2E74B5" w:themeColor="accent1" w:themeShade="BF"/>
+          <w:sz w:val="28"/>
+          <w:szCs w:val="28"/>
+        </w:rPr>
+        <w:t>In Java</w:t>
+      </w:r>
+      <w:r>
+        <w:rPr>
+          <w:rFonts w:asciiTheme="majorHAnsi" w:hAnsiTheme="majorHAnsi"/>
+          <w:color w:val="C00000"/>
+          <w:sz w:val="28"/>
+          <w:szCs w:val="28"/>
+        </w:rPr>
+        <w:t xml:space="preserve"> </w:t>
+      </w:r>
+      <w:hyperlink r:id="rId9" w:history="1">
+        <w:r>
+          <w:rPr>
+            <w:rStyle w:val="Hyperlink"/>
+            <w:rFonts w:asciiTheme="majorHAnsi" w:hAnsiTheme="majorHAnsi"/>
+            <w:sz w:val="28"/>
+            <w:szCs w:val="28"/>
+          </w:rPr>
+          <w:t>http://stackoverflow.com/questions/2318020/merging-two-images</w:t>
+        </w:r>
+      </w:hyperlink>
+    </w:p>
+    <w:p>
+      <w:pPr>
+        <w:pStyle w:val="ListParagraph"/>
+        <w:rPr>
+          <w:rFonts w:asciiTheme="majorHAnsi" w:hAnsiTheme="majorHAnsi"/>
+          <w:color w:val="C00000"/>
+          <w:sz w:val="28"/>
+          <w:szCs w:val="28"/>
+          <w:u w:val="single"/>
+        </w:rPr>
+      </w:pPr>
       <w:bookmarkStart w:id="0" w:name="_GoBack"/>
       <w:bookmarkEnd w:id="0"/>
-      <w:r>
-        <w:rPr>
-          <w:rFonts w:asciiTheme="majorHAnsi" w:hAnsiTheme="majorHAnsi"/>
-          <w:sz w:val="28"/>
-          <w:szCs w:val="28"/>
-        </w:rPr>
-        <w:t>].</w:t>
-      </w:r>
     </w:p>
     <w:sectPr>
       <w:pgSz w:w="12240" w:h="15840"/>

</xml_diff>